<commit_message>
add domain model to git
</commit_message>
<xml_diff>
--- a/Word/notes for final project.docx
+++ b/Word/notes for final project.docx
@@ -12,6 +12,7 @@
         <w:rPr>
           <w:sz w:val="20"/>
           <w:szCs w:val="20"/>
+          <w:highlight w:val="green"/>
         </w:rPr>
       </w:pPr>
       <w:r>
@@ -20,6 +21,7 @@
           <w:bCs/>
           <w:sz w:val="20"/>
           <w:szCs w:val="20"/>
+          <w:highlight w:val="green"/>
         </w:rPr>
         <w:t>Business Requirements:</w:t>
       </w:r>
@@ -37,12 +39,14 @@
         <w:rPr>
           <w:sz w:val="20"/>
           <w:szCs w:val="20"/>
-        </w:rPr>
-      </w:pPr>
-      <w:r>
-        <w:rPr>
-          <w:sz w:val="20"/>
-          <w:szCs w:val="20"/>
+          <w:highlight w:val="green"/>
+        </w:rPr>
+      </w:pPr>
+      <w:r>
+        <w:rPr>
+          <w:sz w:val="20"/>
+          <w:szCs w:val="20"/>
+          <w:highlight w:val="green"/>
         </w:rPr>
         <w:t>Clearly define the problem the system aims to solve.</w:t>
       </w:r>
@@ -60,12 +64,14 @@
         <w:rPr>
           <w:sz w:val="20"/>
           <w:szCs w:val="20"/>
-        </w:rPr>
-      </w:pPr>
-      <w:r>
-        <w:rPr>
-          <w:sz w:val="20"/>
-          <w:szCs w:val="20"/>
+          <w:highlight w:val="green"/>
+        </w:rPr>
+      </w:pPr>
+      <w:r>
+        <w:rPr>
+          <w:sz w:val="20"/>
+          <w:szCs w:val="20"/>
+          <w:highlight w:val="green"/>
         </w:rPr>
         <w:t>Specify the functionalities the system needs to provide.</w:t>
       </w:r>
@@ -83,12 +89,14 @@
         <w:rPr>
           <w:sz w:val="20"/>
           <w:szCs w:val="20"/>
-        </w:rPr>
-      </w:pPr>
-      <w:r>
-        <w:rPr>
-          <w:sz w:val="20"/>
-          <w:szCs w:val="20"/>
+          <w:highlight w:val="green"/>
+        </w:rPr>
+      </w:pPr>
+      <w:r>
+        <w:rPr>
+          <w:sz w:val="20"/>
+          <w:szCs w:val="20"/>
+          <w:highlight w:val="green"/>
         </w:rPr>
         <w:t>Identify the target users and their needs.</w:t>
       </w:r>
@@ -106,12 +114,14 @@
         <w:rPr>
           <w:sz w:val="20"/>
           <w:szCs w:val="20"/>
-        </w:rPr>
-      </w:pPr>
-      <w:r>
-        <w:rPr>
-          <w:sz w:val="20"/>
-          <w:szCs w:val="20"/>
+          <w:highlight w:val="green"/>
+        </w:rPr>
+      </w:pPr>
+      <w:r>
+        <w:rPr>
+          <w:sz w:val="20"/>
+          <w:szCs w:val="20"/>
+          <w:highlight w:val="green"/>
         </w:rPr>
         <w:t>Outline any business goals the system should support</w:t>
       </w:r>
@@ -126,6 +136,7 @@
         <w:rPr>
           <w:sz w:val="20"/>
           <w:szCs w:val="20"/>
+          <w:highlight w:val="green"/>
         </w:rPr>
       </w:pPr>
       <w:r>
@@ -134,6 +145,7 @@
           <w:bCs/>
           <w:sz w:val="20"/>
           <w:szCs w:val="20"/>
+          <w:highlight w:val="green"/>
         </w:rPr>
         <w:t>Non-Functional Requirements:</w:t>
       </w:r>
@@ -151,12 +163,14 @@
         <w:rPr>
           <w:sz w:val="20"/>
           <w:szCs w:val="20"/>
-        </w:rPr>
-      </w:pPr>
-      <w:r>
-        <w:rPr>
-          <w:sz w:val="20"/>
-          <w:szCs w:val="20"/>
+          <w:highlight w:val="green"/>
+        </w:rPr>
+      </w:pPr>
+      <w:r>
+        <w:rPr>
+          <w:sz w:val="20"/>
+          <w:szCs w:val="20"/>
+          <w:highlight w:val="green"/>
         </w:rPr>
         <w:t>Define performance requirements like scalability, response time, and throughput.</w:t>
       </w:r>
@@ -174,12 +188,14 @@
         <w:rPr>
           <w:sz w:val="20"/>
           <w:szCs w:val="20"/>
-        </w:rPr>
-      </w:pPr>
-      <w:r>
-        <w:rPr>
-          <w:sz w:val="20"/>
-          <w:szCs w:val="20"/>
+          <w:highlight w:val="green"/>
+        </w:rPr>
+      </w:pPr>
+      <w:r>
+        <w:rPr>
+          <w:sz w:val="20"/>
+          <w:szCs w:val="20"/>
+          <w:highlight w:val="green"/>
         </w:rPr>
         <w:t>Specify security requirements like authentication, authorization, and data encryption.</w:t>
       </w:r>
@@ -197,12 +213,14 @@
         <w:rPr>
           <w:sz w:val="20"/>
           <w:szCs w:val="20"/>
-        </w:rPr>
-      </w:pPr>
-      <w:r>
-        <w:rPr>
-          <w:sz w:val="20"/>
-          <w:szCs w:val="20"/>
+          <w:highlight w:val="green"/>
+        </w:rPr>
+      </w:pPr>
+      <w:r>
+        <w:rPr>
+          <w:sz w:val="20"/>
+          <w:szCs w:val="20"/>
+          <w:highlight w:val="green"/>
         </w:rPr>
         <w:t>Outline maintainability requirements like code modularity, documentation, and testing strategies.</w:t>
       </w:r>
@@ -220,12 +238,14 @@
         <w:rPr>
           <w:sz w:val="20"/>
           <w:szCs w:val="20"/>
-        </w:rPr>
-      </w:pPr>
-      <w:r>
-        <w:rPr>
-          <w:sz w:val="20"/>
-          <w:szCs w:val="20"/>
+          <w:highlight w:val="green"/>
+        </w:rPr>
+      </w:pPr>
+      <w:r>
+        <w:rPr>
+          <w:sz w:val="20"/>
+          <w:szCs w:val="20"/>
+          <w:highlight w:val="green"/>
         </w:rPr>
         <w:t>Indicate any other non-functional requirements relevant to the system's success</w:t>
       </w:r>
@@ -262,7 +282,15 @@
           <w:szCs w:val="20"/>
           <w:highlight w:val="green"/>
         </w:rPr>
-        <w:t>UML Use Case Diagram (10 points):</w:t>
+        <w:t xml:space="preserve">UML Use Case </w:t>
+      </w:r>
+      <w:r>
+        <w:rPr>
+          <w:sz w:val="20"/>
+          <w:szCs w:val="20"/>
+          <w:highlight w:val="green"/>
+        </w:rPr>
+        <w:t>Diagram (10 points):</w:t>
       </w:r>
     </w:p>
     <w:p>
@@ -286,6 +314,14 @@
         </w:rPr>
         <w:t>Create a visual representation of the system's actors (users and external systems) and their interactions with the system.</w:t>
       </w:r>
+      <w:r>
+        <w:rPr>
+          <w:sz w:val="20"/>
+          <w:szCs w:val="20"/>
+          <w:highlight w:val="green"/>
+        </w:rPr>
+        <w:t xml:space="preserve">  Use Cases not complete, need for sequence diagram</w:t>
+      </w:r>
     </w:p>
     <w:p>
       <w:pPr>
@@ -341,14 +377,14 @@
         <w:rPr>
           <w:sz w:val="20"/>
           <w:szCs w:val="20"/>
-          <w:highlight w:val="green"/>
-        </w:rPr>
-      </w:pPr>
-      <w:r>
-        <w:rPr>
-          <w:sz w:val="20"/>
-          <w:szCs w:val="20"/>
-          <w:highlight w:val="green"/>
+          <w:highlight w:val="blue"/>
+        </w:rPr>
+      </w:pPr>
+      <w:r>
+        <w:rPr>
+          <w:sz w:val="20"/>
+          <w:szCs w:val="20"/>
+          <w:highlight w:val="blue"/>
         </w:rPr>
         <w:t>UML Class Diagram (10 points):</w:t>
       </w:r>
@@ -363,16 +399,29 @@
         <w:rPr>
           <w:sz w:val="20"/>
           <w:szCs w:val="20"/>
-          <w:highlight w:val="green"/>
-        </w:rPr>
-      </w:pPr>
-      <w:r>
-        <w:rPr>
-          <w:sz w:val="20"/>
-          <w:szCs w:val="20"/>
-          <w:highlight w:val="green"/>
+          <w:highlight w:val="blue"/>
+        </w:rPr>
+      </w:pPr>
+      <w:r>
+        <w:rPr>
+          <w:sz w:val="20"/>
+          <w:szCs w:val="20"/>
+          <w:highlight w:val="blue"/>
         </w:rPr>
         <w:t>Translate the domain model into a set of classes, their attributes, and relationships, reflecting the system's functionality.  </w:t>
+      </w:r>
+      <w:r>
+        <w:rPr>
+          <w:b/>
+          <w:bCs/>
+          <w:i/>
+          <w:iCs/>
+          <w:sz w:val="20"/>
+          <w:szCs w:val="20"/>
+          <w:highlight w:val="blue"/>
+          <w:u w:val="single"/>
+        </w:rPr>
+        <w:t>SUNDAY</w:t>
       </w:r>
     </w:p>
     <w:p>
@@ -385,14 +434,14 @@
         <w:rPr>
           <w:sz w:val="20"/>
           <w:szCs w:val="20"/>
-          <w:highlight w:val="green"/>
-        </w:rPr>
-      </w:pPr>
-      <w:r>
-        <w:rPr>
-          <w:sz w:val="20"/>
-          <w:szCs w:val="20"/>
-          <w:highlight w:val="green"/>
+          <w:highlight w:val="blue"/>
+        </w:rPr>
+      </w:pPr>
+      <w:r>
+        <w:rPr>
+          <w:sz w:val="20"/>
+          <w:szCs w:val="20"/>
+          <w:highlight w:val="blue"/>
         </w:rPr>
         <w:t>UML Sequence Diagrams (10 points):</w:t>
       </w:r>
@@ -407,16 +456,37 @@
         <w:rPr>
           <w:sz w:val="20"/>
           <w:szCs w:val="20"/>
-          <w:highlight w:val="green"/>
-        </w:rPr>
-      </w:pPr>
-      <w:r>
-        <w:rPr>
-          <w:sz w:val="20"/>
-          <w:szCs w:val="20"/>
-          <w:highlight w:val="green"/>
+          <w:highlight w:val="blue"/>
+        </w:rPr>
+      </w:pPr>
+      <w:r>
+        <w:rPr>
+          <w:sz w:val="20"/>
+          <w:szCs w:val="20"/>
+          <w:highlight w:val="blue"/>
         </w:rPr>
         <w:t>Show the message flow between objects participating in specific use cases, depicting the interaction sequence</w:t>
+      </w:r>
+      <w:r>
+        <w:rPr>
+          <w:sz w:val="20"/>
+          <w:szCs w:val="20"/>
+          <w:highlight w:val="blue"/>
+        </w:rPr>
+        <w:t xml:space="preserve"> </w:t>
+      </w:r>
+      <w:r>
+        <w:rPr>
+          <w:b/>
+          <w:bCs/>
+          <w:i/>
+          <w:iCs/>
+          <w:sz w:val="20"/>
+          <w:szCs w:val="20"/>
+          <w:highlight w:val="blue"/>
+          <w:u w:val="single"/>
+        </w:rPr>
+        <w:t>SUNDAY</w:t>
       </w:r>
     </w:p>
     <w:p>
@@ -429,14 +499,14 @@
         <w:rPr>
           <w:sz w:val="20"/>
           <w:szCs w:val="20"/>
-          <w:highlight w:val="red"/>
-        </w:rPr>
-      </w:pPr>
-      <w:r>
-        <w:rPr>
-          <w:sz w:val="20"/>
-          <w:szCs w:val="20"/>
-          <w:highlight w:val="red"/>
+          <w:highlight w:val="blue"/>
+        </w:rPr>
+      </w:pPr>
+      <w:r>
+        <w:rPr>
+          <w:sz w:val="20"/>
+          <w:szCs w:val="20"/>
+          <w:highlight w:val="blue"/>
         </w:rPr>
         <w:t>UML State Diagram (10 points):</w:t>
       </w:r>
@@ -451,16 +521,37 @@
         <w:rPr>
           <w:sz w:val="20"/>
           <w:szCs w:val="20"/>
-          <w:highlight w:val="red"/>
-        </w:rPr>
-      </w:pPr>
-      <w:r>
-        <w:rPr>
-          <w:sz w:val="20"/>
-          <w:szCs w:val="20"/>
-          <w:highlight w:val="red"/>
+          <w:highlight w:val="blue"/>
+        </w:rPr>
+      </w:pPr>
+      <w:r>
+        <w:rPr>
+          <w:sz w:val="20"/>
+          <w:szCs w:val="20"/>
+          <w:highlight w:val="blue"/>
         </w:rPr>
         <w:t>Illustrate the possible states and transitions an object can undergo throughout its lifecycle within the system.</w:t>
+      </w:r>
+      <w:r>
+        <w:rPr>
+          <w:sz w:val="20"/>
+          <w:szCs w:val="20"/>
+          <w:highlight w:val="blue"/>
+        </w:rPr>
+        <w:t xml:space="preserve"> </w:t>
+      </w:r>
+      <w:r>
+        <w:rPr>
+          <w:b/>
+          <w:bCs/>
+          <w:i/>
+          <w:iCs/>
+          <w:sz w:val="20"/>
+          <w:szCs w:val="20"/>
+          <w:highlight w:val="blue"/>
+          <w:u w:val="single"/>
+        </w:rPr>
+        <w:t>SUNDAY</w:t>
       </w:r>
     </w:p>
     <w:p>
@@ -473,14 +564,14 @@
         <w:rPr>
           <w:sz w:val="20"/>
           <w:szCs w:val="20"/>
-          <w:highlight w:val="red"/>
-        </w:rPr>
-      </w:pPr>
-      <w:r>
-        <w:rPr>
-          <w:sz w:val="20"/>
-          <w:szCs w:val="20"/>
-          <w:highlight w:val="red"/>
+          <w:highlight w:val="blue"/>
+        </w:rPr>
+      </w:pPr>
+      <w:r>
+        <w:rPr>
+          <w:sz w:val="20"/>
+          <w:szCs w:val="20"/>
+          <w:highlight w:val="blue"/>
         </w:rPr>
         <w:t>UML Activity Diagram (Swimlane Diagram) (10 points):</w:t>
       </w:r>
@@ -495,27 +586,38 @@
         <w:rPr>
           <w:sz w:val="20"/>
           <w:szCs w:val="20"/>
-          <w:highlight w:val="red"/>
-        </w:rPr>
-      </w:pPr>
-      <w:r>
-        <w:rPr>
-          <w:sz w:val="20"/>
-          <w:szCs w:val="20"/>
-          <w:highlight w:val="red"/>
-        </w:rPr>
-        <w:t xml:space="preserve">Visually represent the activities and flows within a specific process, highlighting the responsibility of different actors using </w:t>
-      </w:r>
-      <w:proofErr w:type="spellStart"/>
-      <w:r>
-        <w:rPr>
-          <w:sz w:val="20"/>
-          <w:szCs w:val="20"/>
-          <w:highlight w:val="red"/>
-        </w:rPr>
-        <w:t>swimlanes</w:t>
-      </w:r>
-      <w:proofErr w:type="spellEnd"/>
+          <w:highlight w:val="blue"/>
+        </w:rPr>
+      </w:pPr>
+      <w:r>
+        <w:rPr>
+          <w:sz w:val="20"/>
+          <w:szCs w:val="20"/>
+          <w:highlight w:val="blue"/>
+        </w:rPr>
+        <w:t>Visually represent the activities and flows within a specific process, highlighting the responsibility of different actors using swimlanes</w:t>
+      </w:r>
+      <w:r>
+        <w:rPr>
+          <w:sz w:val="20"/>
+          <w:szCs w:val="20"/>
+          <w:highlight w:val="blue"/>
+        </w:rPr>
+        <w:t xml:space="preserve"> </w:t>
+      </w:r>
+      <w:r>
+        <w:rPr>
+          <w:b/>
+          <w:bCs/>
+          <w:i/>
+          <w:iCs/>
+          <w:sz w:val="20"/>
+          <w:szCs w:val="20"/>
+          <w:highlight w:val="blue"/>
+          <w:u w:val="single"/>
+        </w:rPr>
+        <w:t>SUNDAY</w:t>
+      </w:r>
     </w:p>
     <w:p>
       <w:pPr>
@@ -527,14 +629,14 @@
         <w:rPr>
           <w:sz w:val="20"/>
           <w:szCs w:val="20"/>
-          <w:highlight w:val="green"/>
-        </w:rPr>
-      </w:pPr>
-      <w:r>
-        <w:rPr>
-          <w:sz w:val="20"/>
-          <w:szCs w:val="20"/>
-          <w:highlight w:val="green"/>
+          <w:highlight w:val="blue"/>
+        </w:rPr>
+      </w:pPr>
+      <w:r>
+        <w:rPr>
+          <w:sz w:val="20"/>
+          <w:szCs w:val="20"/>
+          <w:highlight w:val="blue"/>
         </w:rPr>
         <w:t>UML Component Diagram (10 points):</w:t>
       </w:r>
@@ -549,16 +651,37 @@
         <w:rPr>
           <w:sz w:val="20"/>
           <w:szCs w:val="20"/>
-          <w:highlight w:val="green"/>
-        </w:rPr>
-      </w:pPr>
-      <w:r>
-        <w:rPr>
-          <w:sz w:val="20"/>
-          <w:szCs w:val="20"/>
-          <w:highlight w:val="green"/>
+          <w:highlight w:val="blue"/>
+        </w:rPr>
+      </w:pPr>
+      <w:r>
+        <w:rPr>
+          <w:sz w:val="20"/>
+          <w:szCs w:val="20"/>
+          <w:highlight w:val="blue"/>
         </w:rPr>
         <w:t>Depict the system's physical components and their dependencies, providing a high-level architectural view</w:t>
+      </w:r>
+      <w:r>
+        <w:rPr>
+          <w:sz w:val="20"/>
+          <w:szCs w:val="20"/>
+          <w:highlight w:val="blue"/>
+        </w:rPr>
+        <w:t xml:space="preserve"> </w:t>
+      </w:r>
+      <w:r>
+        <w:rPr>
+          <w:b/>
+          <w:bCs/>
+          <w:i/>
+          <w:iCs/>
+          <w:sz w:val="20"/>
+          <w:szCs w:val="20"/>
+          <w:highlight w:val="blue"/>
+          <w:u w:val="single"/>
+        </w:rPr>
+        <w:t>SUNDAY</w:t>
       </w:r>
     </w:p>
     <w:p>
@@ -571,14 +694,14 @@
         <w:rPr>
           <w:sz w:val="20"/>
           <w:szCs w:val="20"/>
-          <w:highlight w:val="green"/>
-        </w:rPr>
-      </w:pPr>
-      <w:r>
-        <w:rPr>
-          <w:sz w:val="20"/>
-          <w:szCs w:val="20"/>
-          <w:highlight w:val="green"/>
+          <w:highlight w:val="blue"/>
+        </w:rPr>
+      </w:pPr>
+      <w:r>
+        <w:rPr>
+          <w:sz w:val="20"/>
+          <w:szCs w:val="20"/>
+          <w:highlight w:val="blue"/>
         </w:rPr>
         <w:t>Cloud Deployment Diagram (10 points):</w:t>
       </w:r>
@@ -593,14 +716,14 @@
         <w:rPr>
           <w:sz w:val="20"/>
           <w:szCs w:val="20"/>
-          <w:highlight w:val="green"/>
-        </w:rPr>
-      </w:pPr>
-      <w:r>
-        <w:rPr>
-          <w:sz w:val="20"/>
-          <w:szCs w:val="20"/>
-          <w:highlight w:val="green"/>
+          <w:highlight w:val="blue"/>
+        </w:rPr>
+      </w:pPr>
+      <w:r>
+        <w:rPr>
+          <w:sz w:val="20"/>
+          <w:szCs w:val="20"/>
+          <w:highlight w:val="blue"/>
         </w:rPr>
         <w:t>Illustrate the chosen cloud platform (e.g., AWS, Azure) and how the system's components will be deployed within it</w:t>
       </w:r>
@@ -615,14 +738,14 @@
         <w:rPr>
           <w:sz w:val="20"/>
           <w:szCs w:val="20"/>
-          <w:highlight w:val="red"/>
-        </w:rPr>
-      </w:pPr>
-      <w:r>
-        <w:rPr>
-          <w:sz w:val="20"/>
-          <w:szCs w:val="20"/>
-          <w:highlight w:val="red"/>
+          <w:highlight w:val="blue"/>
+        </w:rPr>
+      </w:pPr>
+      <w:r>
+        <w:rPr>
+          <w:sz w:val="20"/>
+          <w:szCs w:val="20"/>
+          <w:highlight w:val="blue"/>
         </w:rPr>
         <w:t>Skeleton Classes and Tables Definition (10 points):</w:t>
       </w:r>
@@ -637,14 +760,14 @@
         <w:rPr>
           <w:sz w:val="20"/>
           <w:szCs w:val="20"/>
-          <w:highlight w:val="red"/>
-        </w:rPr>
-      </w:pPr>
-      <w:r>
-        <w:rPr>
-          <w:sz w:val="20"/>
-          <w:szCs w:val="20"/>
-          <w:highlight w:val="red"/>
+          <w:highlight w:val="blue"/>
+        </w:rPr>
+      </w:pPr>
+      <w:r>
+        <w:rPr>
+          <w:sz w:val="20"/>
+          <w:szCs w:val="20"/>
+          <w:highlight w:val="blue"/>
         </w:rPr>
         <w:t>Provide basic outlines of the main classes involved, including their attributes and methods. </w:t>
       </w:r>
@@ -659,14 +782,14 @@
         <w:rPr>
           <w:sz w:val="20"/>
           <w:szCs w:val="20"/>
-          <w:highlight w:val="red"/>
-        </w:rPr>
-      </w:pPr>
-      <w:r>
-        <w:rPr>
-          <w:sz w:val="20"/>
-          <w:szCs w:val="20"/>
-          <w:highlight w:val="red"/>
+          <w:highlight w:val="blue"/>
+        </w:rPr>
+      </w:pPr>
+      <w:r>
+        <w:rPr>
+          <w:sz w:val="20"/>
+          <w:szCs w:val="20"/>
+          <w:highlight w:val="blue"/>
         </w:rPr>
         <w:t>Define the structure of any database tables required to store system data</w:t>
       </w:r>
@@ -681,14 +804,14 @@
         <w:rPr>
           <w:sz w:val="20"/>
           <w:szCs w:val="20"/>
-          <w:highlight w:val="red"/>
-        </w:rPr>
-      </w:pPr>
-      <w:r>
-        <w:rPr>
-          <w:sz w:val="20"/>
-          <w:szCs w:val="20"/>
-          <w:highlight w:val="red"/>
+          <w:highlight w:val="blue"/>
+        </w:rPr>
+      </w:pPr>
+      <w:r>
+        <w:rPr>
+          <w:sz w:val="20"/>
+          <w:szCs w:val="20"/>
+          <w:highlight w:val="blue"/>
         </w:rPr>
         <w:t>Design Patterns (10 points): </w:t>
       </w:r>
@@ -703,14 +826,14 @@
         <w:rPr>
           <w:sz w:val="20"/>
           <w:szCs w:val="20"/>
-          <w:highlight w:val="red"/>
-        </w:rPr>
-      </w:pPr>
-      <w:r>
-        <w:rPr>
-          <w:sz w:val="20"/>
-          <w:szCs w:val="20"/>
-          <w:highlight w:val="red"/>
+          <w:highlight w:val="blue"/>
+        </w:rPr>
+      </w:pPr>
+      <w:r>
+        <w:rPr>
+          <w:sz w:val="20"/>
+          <w:szCs w:val="20"/>
+          <w:highlight w:val="blue"/>
         </w:rPr>
         <w:t>Explain any GRASP, SOLID, GOF, Microservices design patterns and best practices implemented in your design, justifying their use for specific scenarios.</w:t>
       </w:r>
@@ -755,7 +878,7 @@
         <w:rPr>
           <w:sz w:val="20"/>
           <w:szCs w:val="20"/>
-          <w:highlight w:val="yellow"/>
+          <w:highlight w:val="green"/>
         </w:rPr>
       </w:pPr>
       <w:r>
@@ -769,7 +892,7 @@
         <w:rPr>
           <w:sz w:val="20"/>
           <w:szCs w:val="20"/>
-          <w:highlight w:val="yellow"/>
+          <w:highlight w:val="green"/>
         </w:rPr>
         <w:t>Compile all design work into a well-structured GitHub project with</w:t>
       </w:r>
@@ -781,14 +904,14 @@
         <w:rPr>
           <w:sz w:val="20"/>
           <w:szCs w:val="20"/>
-          <w:highlight w:val="yellow"/>
-        </w:rPr>
-      </w:pPr>
-      <w:r>
-        <w:rPr>
-          <w:sz w:val="20"/>
-          <w:szCs w:val="20"/>
-          <w:highlight w:val="yellow"/>
+          <w:highlight w:val="green"/>
+        </w:rPr>
+      </w:pPr>
+      <w:r>
+        <w:rPr>
+          <w:sz w:val="20"/>
+          <w:szCs w:val="20"/>
+          <w:highlight w:val="green"/>
         </w:rPr>
         <w:t>folders for:</w:t>
       </w:r>
@@ -800,26 +923,16 @@
         <w:rPr>
           <w:sz w:val="20"/>
           <w:szCs w:val="20"/>
-          <w:highlight w:val="yellow"/>
-        </w:rPr>
-      </w:pPr>
-      <w:proofErr w:type="spellStart"/>
-      <w:r>
-        <w:rPr>
-          <w:sz w:val="20"/>
-          <w:szCs w:val="20"/>
-          <w:highlight w:val="yellow"/>
-        </w:rPr>
-        <w:t>i</w:t>
-      </w:r>
-      <w:proofErr w:type="spellEnd"/>
-      <w:r>
-        <w:rPr>
-          <w:sz w:val="20"/>
-          <w:szCs w:val="20"/>
-          <w:highlight w:val="yellow"/>
-        </w:rPr>
-        <w:t>. Images</w:t>
+          <w:highlight w:val="green"/>
+        </w:rPr>
+      </w:pPr>
+      <w:r>
+        <w:rPr>
+          <w:sz w:val="20"/>
+          <w:szCs w:val="20"/>
+          <w:highlight w:val="green"/>
+        </w:rPr>
+        <w:t>i. Images</w:t>
       </w:r>
     </w:p>
     <w:p>
@@ -829,14 +942,14 @@
         <w:rPr>
           <w:sz w:val="20"/>
           <w:szCs w:val="20"/>
-          <w:highlight w:val="yellow"/>
-        </w:rPr>
-      </w:pPr>
-      <w:r>
-        <w:rPr>
-          <w:sz w:val="20"/>
-          <w:szCs w:val="20"/>
-          <w:highlight w:val="yellow"/>
+          <w:highlight w:val="green"/>
+        </w:rPr>
+      </w:pPr>
+      <w:r>
+        <w:rPr>
+          <w:sz w:val="20"/>
+          <w:szCs w:val="20"/>
+          <w:highlight w:val="green"/>
         </w:rPr>
         <w:t>ii. Scripts</w:t>
       </w:r>
@@ -848,14 +961,14 @@
         <w:rPr>
           <w:sz w:val="20"/>
           <w:szCs w:val="20"/>
-          <w:highlight w:val="yellow"/>
-        </w:rPr>
-      </w:pPr>
-      <w:r>
-        <w:rPr>
-          <w:sz w:val="20"/>
-          <w:szCs w:val="20"/>
-          <w:highlight w:val="yellow"/>
+          <w:highlight w:val="green"/>
+        </w:rPr>
+      </w:pPr>
+      <w:r>
+        <w:rPr>
+          <w:sz w:val="20"/>
+          <w:szCs w:val="20"/>
+          <w:highlight w:val="green"/>
         </w:rPr>
         <w:t>iii. PowerPoint</w:t>
       </w:r>
@@ -873,7 +986,7 @@
         <w:rPr>
           <w:sz w:val="20"/>
           <w:szCs w:val="20"/>
-          <w:highlight w:val="yellow"/>
+          <w:highlight w:val="green"/>
         </w:rPr>
         <w:t>iv. Word</w:t>
       </w:r>
@@ -904,21 +1017,12 @@
           <w:szCs w:val="20"/>
         </w:rPr>
       </w:pPr>
-      <w:proofErr w:type="spellStart"/>
-      <w:r>
-        <w:rPr>
-          <w:sz w:val="20"/>
-          <w:szCs w:val="20"/>
-        </w:rPr>
-        <w:t>i</w:t>
-      </w:r>
-      <w:proofErr w:type="spellEnd"/>
-      <w:r>
-        <w:rPr>
-          <w:sz w:val="20"/>
-          <w:szCs w:val="20"/>
-        </w:rPr>
-        <w:t>. Clear explanations for each UML diagram and design component.</w:t>
+      <w:r>
+        <w:rPr>
+          <w:sz w:val="20"/>
+          <w:szCs w:val="20"/>
+        </w:rPr>
+        <w:t>i. Clear explanations for each UML diagram and design component.</w:t>
       </w:r>
     </w:p>
     <w:p>
@@ -948,21 +1052,12 @@
           <w:szCs w:val="20"/>
         </w:rPr>
       </w:pPr>
-      <w:proofErr w:type="spellStart"/>
-      <w:r>
-        <w:rPr>
-          <w:sz w:val="20"/>
-          <w:szCs w:val="20"/>
-        </w:rPr>
-        <w:t>i</w:t>
-      </w:r>
-      <w:proofErr w:type="spellEnd"/>
-      <w:r>
-        <w:rPr>
-          <w:sz w:val="20"/>
-          <w:szCs w:val="20"/>
-        </w:rPr>
-        <w:t xml:space="preserve">. </w:t>
+      <w:r>
+        <w:rPr>
+          <w:sz w:val="20"/>
+          <w:szCs w:val="20"/>
+        </w:rPr>
+        <w:t xml:space="preserve">i. </w:t>
       </w:r>
       <w:hyperlink r:id="rId5" w:history="1">
         <w:r>
@@ -989,86 +1084,18 @@
         <w:rPr>
           <w:sz w:val="20"/>
           <w:szCs w:val="20"/>
-        </w:rPr>
-      </w:pPr>
-      <w:r>
-        <w:rPr>
-          <w:sz w:val="20"/>
-          <w:szCs w:val="20"/>
+          <w:lang w:val="fr-FR"/>
+        </w:rPr>
+      </w:pPr>
+      <w:r>
+        <w:rPr>
+          <w:sz w:val="20"/>
+          <w:szCs w:val="20"/>
+          <w:lang w:val="fr-FR"/>
         </w:rPr>
         <w:t xml:space="preserve">ii. </w:t>
       </w:r>
       <w:hyperlink r:id="rId6" w:history="1">
-        <w:r>
-          <w:rPr>
-            <w:rStyle w:val="Hyperlink"/>
-            <w:sz w:val="20"/>
-            <w:szCs w:val="20"/>
-          </w:rPr>
-          <w:t>https://github.com/Azure-Samples</w:t>
-        </w:r>
-      </w:hyperlink>
-      <w:r>
-        <w:rPr>
-          <w:sz w:val="20"/>
-          <w:szCs w:val="20"/>
-        </w:rPr>
-        <w:t xml:space="preserve"> </w:t>
-      </w:r>
-    </w:p>
-    <w:p>
-      <w:pPr>
-        <w:spacing w:after="0" w:line="240" w:lineRule="auto"/>
-        <w:ind w:left="1440"/>
-        <w:rPr>
-          <w:sz w:val="20"/>
-          <w:szCs w:val="20"/>
-        </w:rPr>
-      </w:pPr>
-      <w:r>
-        <w:rPr>
-          <w:sz w:val="20"/>
-          <w:szCs w:val="20"/>
-        </w:rPr>
-        <w:t xml:space="preserve">iii. </w:t>
-      </w:r>
-      <w:hyperlink r:id="rId7" w:history="1">
-        <w:r>
-          <w:rPr>
-            <w:rStyle w:val="Hyperlink"/>
-            <w:sz w:val="20"/>
-            <w:szCs w:val="20"/>
-          </w:rPr>
-          <w:t>https://github.com/aws-samples/amazon-bedrock-kendra-lex-chatbot</w:t>
-        </w:r>
-      </w:hyperlink>
-      <w:r>
-        <w:rPr>
-          <w:sz w:val="20"/>
-          <w:szCs w:val="20"/>
-        </w:rPr>
-        <w:t xml:space="preserve"> </w:t>
-      </w:r>
-    </w:p>
-    <w:p>
-      <w:pPr>
-        <w:spacing w:after="0" w:line="240" w:lineRule="auto"/>
-        <w:ind w:left="1440"/>
-        <w:rPr>
-          <w:sz w:val="20"/>
-          <w:szCs w:val="20"/>
-          <w:lang w:val="fr-FR"/>
-        </w:rPr>
-      </w:pPr>
-      <w:r>
-        <w:rPr>
-          <w:sz w:val="20"/>
-          <w:szCs w:val="20"/>
-          <w:lang w:val="fr-FR"/>
-        </w:rPr>
-        <w:t xml:space="preserve">iv. </w:t>
-      </w:r>
-      <w:hyperlink r:id="rId8" w:history="1">
         <w:r>
           <w:rPr>
             <w:rStyle w:val="Hyperlink"/>
@@ -1076,8 +1103,37 @@
             <w:szCs w:val="20"/>
             <w:lang w:val="fr-FR"/>
           </w:rPr>
-          <w:t>https://github.com/aws-sample</w:t>
+          <w:t>https://github.com/Azure-Samples</w:t>
         </w:r>
+      </w:hyperlink>
+      <w:r>
+        <w:rPr>
+          <w:sz w:val="20"/>
+          <w:szCs w:val="20"/>
+          <w:lang w:val="fr-FR"/>
+        </w:rPr>
+        <w:t xml:space="preserve"> </w:t>
+      </w:r>
+    </w:p>
+    <w:p>
+      <w:pPr>
+        <w:spacing w:after="0" w:line="240" w:lineRule="auto"/>
+        <w:ind w:left="1440"/>
+        <w:rPr>
+          <w:sz w:val="20"/>
+          <w:szCs w:val="20"/>
+          <w:lang w:val="fr-FR"/>
+        </w:rPr>
+      </w:pPr>
+      <w:r>
+        <w:rPr>
+          <w:sz w:val="20"/>
+          <w:szCs w:val="20"/>
+          <w:lang w:val="fr-FR"/>
+        </w:rPr>
+        <w:t xml:space="preserve">iii. </w:t>
+      </w:r>
+      <w:hyperlink r:id="rId7" w:history="1">
         <w:r>
           <w:rPr>
             <w:rStyle w:val="Hyperlink"/>
@@ -1085,41 +1141,49 @@
             <w:szCs w:val="20"/>
             <w:lang w:val="fr-FR"/>
           </w:rPr>
-          <w:t>s</w:t>
+          <w:t>https://github.com/aws-samples/amazon-bedrock-kendra-lex-chatbot</w:t>
         </w:r>
+      </w:hyperlink>
+      <w:r>
+        <w:rPr>
+          <w:sz w:val="20"/>
+          <w:szCs w:val="20"/>
+          <w:lang w:val="fr-FR"/>
+        </w:rPr>
+        <w:t xml:space="preserve"> </w:t>
+      </w:r>
+    </w:p>
+    <w:p>
+      <w:pPr>
+        <w:spacing w:after="0" w:line="240" w:lineRule="auto"/>
+        <w:ind w:left="1440"/>
+        <w:rPr>
+          <w:sz w:val="20"/>
+          <w:szCs w:val="20"/>
+        </w:rPr>
+      </w:pPr>
+      <w:r>
+        <w:rPr>
+          <w:sz w:val="20"/>
+          <w:szCs w:val="20"/>
+          <w:lang w:val="fr-FR"/>
+        </w:rPr>
+        <w:t xml:space="preserve">iv. </w:t>
+      </w:r>
+      <w:hyperlink r:id="rId8" w:history="1">
         <w:r>
           <w:rPr>
             <w:rStyle w:val="Hyperlink"/>
             <w:sz w:val="20"/>
             <w:szCs w:val="20"/>
-            <w:lang w:val="fr-FR"/>
           </w:rPr>
-          <w:t>/generative-ai-amazon-bedrock</w:t>
-        </w:r>
-        <w:r>
-          <w:rPr>
-            <w:rStyle w:val="Hyperlink"/>
-            <w:sz w:val="20"/>
-            <w:szCs w:val="20"/>
-            <w:lang w:val="fr-FR"/>
-          </w:rPr>
-          <w:t>-</w:t>
-        </w:r>
-        <w:r>
-          <w:rPr>
-            <w:rStyle w:val="Hyperlink"/>
-            <w:sz w:val="20"/>
-            <w:szCs w:val="20"/>
-            <w:lang w:val="fr-FR"/>
-          </w:rPr>
-          <w:t>langchain-agent-example</w:t>
+          <w:t>https://github.com/aws-samples/generative-ai-amazon-bedrock-langchain-agent-example</w:t>
         </w:r>
       </w:hyperlink>
       <w:r>
         <w:rPr>
           <w:sz w:val="20"/>
           <w:szCs w:val="20"/>
-          <w:lang w:val="fr-FR"/>
         </w:rPr>
         <w:t xml:space="preserve"> </w:t>
       </w:r>
@@ -1131,14 +1195,12 @@
         <w:rPr>
           <w:sz w:val="20"/>
           <w:szCs w:val="20"/>
-          <w:lang w:val="fr-FR"/>
-        </w:rPr>
-      </w:pPr>
-      <w:r>
-        <w:rPr>
-          <w:sz w:val="20"/>
-          <w:szCs w:val="20"/>
-          <w:lang w:val="fr-FR"/>
+        </w:rPr>
+      </w:pPr>
+      <w:r>
+        <w:rPr>
+          <w:sz w:val="20"/>
+          <w:szCs w:val="20"/>
         </w:rPr>
         <w:t xml:space="preserve">v. </w:t>
       </w:r>
@@ -1148,7 +1210,6 @@
             <w:rStyle w:val="Hyperlink"/>
             <w:sz w:val="20"/>
             <w:szCs w:val="20"/>
-            <w:lang w:val="fr-FR"/>
           </w:rPr>
           <w:t>https://github.com/aws-samples/aws-refarch-wordpress</w:t>
         </w:r>
@@ -1157,7 +1218,6 @@
         <w:rPr>
           <w:sz w:val="20"/>
           <w:szCs w:val="20"/>
-          <w:lang w:val="fr-FR"/>
         </w:rPr>
         <w:t xml:space="preserve"> </w:t>
       </w:r>
@@ -1188,21 +1248,12 @@
           <w:szCs w:val="20"/>
         </w:rPr>
       </w:pPr>
-      <w:proofErr w:type="spellStart"/>
-      <w:r>
-        <w:rPr>
-          <w:sz w:val="20"/>
-          <w:szCs w:val="20"/>
-        </w:rPr>
-        <w:t>i</w:t>
-      </w:r>
-      <w:proofErr w:type="spellEnd"/>
-      <w:r>
-        <w:rPr>
-          <w:sz w:val="20"/>
-          <w:szCs w:val="20"/>
-        </w:rPr>
-        <w:t xml:space="preserve">. </w:t>
+      <w:r>
+        <w:rPr>
+          <w:sz w:val="20"/>
+          <w:szCs w:val="20"/>
+        </w:rPr>
+        <w:t xml:space="preserve">i. </w:t>
       </w:r>
       <w:hyperlink r:id="rId10" w:history="1">
         <w:r>
@@ -1211,23 +1262,7 @@
             <w:sz w:val="20"/>
             <w:szCs w:val="20"/>
           </w:rPr>
-          <w:t>https://aws.amazon.com/blogs/machine-learning/deploy-generative-ai-self-service-question-answering-using-the-qnabot-on-aws-solution</w:t>
-        </w:r>
-        <w:r>
-          <w:rPr>
-            <w:rStyle w:val="Hyperlink"/>
-            <w:sz w:val="20"/>
-            <w:szCs w:val="20"/>
-          </w:rPr>
-          <w:t>-</w:t>
-        </w:r>
-        <w:r>
-          <w:rPr>
-            <w:rStyle w:val="Hyperlink"/>
-            <w:sz w:val="20"/>
-            <w:szCs w:val="20"/>
-          </w:rPr>
-          <w:t>powered-by-amazon-lex-with-amazon-kendra-and-amazon-bedrock/</w:t>
+          <w:t>https://aws.amazon.com/blogs/machine-learning/deploy-generative-ai-self-service-question-answering-using-the-qnabot-on-aws-solution-powered-by-amazon-lex-with-amazon-kendra-and-amazon-bedrock/</w:t>
         </w:r>
       </w:hyperlink>
       <w:r>
@@ -1891,7 +1926,39 @@
           <w:sz w:val="20"/>
           <w:szCs w:val="20"/>
         </w:rPr>
-        <w:t>n: Explain the chosen architecture (e.g.,</w:t>
+        <w:t>n: Explain the chosen architecture (e.g., Layered, Microservices, serverless, distributed) and its justification.</w:t>
+      </w:r>
+    </w:p>
+    <w:p>
+      <w:pPr>
+        <w:spacing w:after="0" w:line="240" w:lineRule="auto"/>
+        <w:ind w:left="2880"/>
+        <w:rPr>
+          <w:sz w:val="20"/>
+          <w:szCs w:val="20"/>
+        </w:rPr>
+      </w:pPr>
+      <w:r>
+        <w:rPr>
+          <w:sz w:val="20"/>
+          <w:szCs w:val="20"/>
+        </w:rPr>
+        <w:t xml:space="preserve">o </w:t>
+      </w:r>
+      <w:r>
+        <w:rPr>
+          <w:sz w:val="20"/>
+          <w:szCs w:val="20"/>
+          <w:u w:val="single"/>
+        </w:rPr>
+        <w:t>Design Principles &amp; Patterns</w:t>
+      </w:r>
+      <w:r>
+        <w:rPr>
+          <w:sz w:val="20"/>
+          <w:szCs w:val="20"/>
+        </w:rPr>
+        <w:t>: Explain how specific principles</w:t>
       </w:r>
       <w:r>
         <w:rPr>
@@ -1905,21 +1972,24 @@
           <w:sz w:val="20"/>
           <w:szCs w:val="20"/>
         </w:rPr>
-        <w:t>Layered, Microservices, serverless, distributed) and its</w:t>
-      </w:r>
-      <w:r>
-        <w:rPr>
-          <w:sz w:val="20"/>
-          <w:szCs w:val="20"/>
-        </w:rPr>
-        <w:t xml:space="preserve"> </w:t>
-      </w:r>
-      <w:r>
-        <w:rPr>
-          <w:sz w:val="20"/>
-          <w:szCs w:val="20"/>
-        </w:rPr>
-        <w:t>justification.</w:t>
+        <w:t>(SOLID, GRASP, etc.) or patterns (GOF, Cloud Native) influenced your design</w:t>
+      </w:r>
+    </w:p>
+    <w:p>
+      <w:pPr>
+        <w:spacing w:after="0" w:line="240" w:lineRule="auto"/>
+        <w:ind w:left="2160"/>
+        <w:rPr>
+          <w:sz w:val="20"/>
+          <w:szCs w:val="20"/>
+        </w:rPr>
+      </w:pPr>
+      <w:r>
+        <w:rPr>
+          <w:sz w:val="20"/>
+          <w:szCs w:val="20"/>
+        </w:rPr>
+        <w:t>• Conclusion and Next Steps (1-2 minutes):</w:t>
       </w:r>
     </w:p>
     <w:p>
@@ -1936,112 +2006,7 @@
           <w:sz w:val="20"/>
           <w:szCs w:val="20"/>
         </w:rPr>
-        <w:t xml:space="preserve">o </w:t>
-      </w:r>
-      <w:r>
-        <w:rPr>
-          <w:sz w:val="20"/>
-          <w:szCs w:val="20"/>
-          <w:u w:val="single"/>
-        </w:rPr>
-        <w:t>Design Principles &amp; Patterns</w:t>
-      </w:r>
-      <w:r>
-        <w:rPr>
-          <w:sz w:val="20"/>
-          <w:szCs w:val="20"/>
-        </w:rPr>
-        <w:t>: Explain how specific principles</w:t>
-      </w:r>
-      <w:r>
-        <w:rPr>
-          <w:sz w:val="20"/>
-          <w:szCs w:val="20"/>
-        </w:rPr>
-        <w:t xml:space="preserve"> </w:t>
-      </w:r>
-      <w:r>
-        <w:rPr>
-          <w:sz w:val="20"/>
-          <w:szCs w:val="20"/>
-        </w:rPr>
-        <w:t xml:space="preserve">(SOLID, GRASP, etc.) or patterns (GOF, Cloud Native) </w:t>
-      </w:r>
-      <w:r>
-        <w:rPr>
-          <w:sz w:val="20"/>
-          <w:szCs w:val="20"/>
-        </w:rPr>
-        <w:t>i</w:t>
-      </w:r>
-      <w:r>
-        <w:rPr>
-          <w:sz w:val="20"/>
-          <w:szCs w:val="20"/>
-        </w:rPr>
-        <w:t>nfluenced</w:t>
-      </w:r>
-      <w:r>
-        <w:rPr>
-          <w:sz w:val="20"/>
-          <w:szCs w:val="20"/>
-        </w:rPr>
-        <w:t xml:space="preserve"> </w:t>
-      </w:r>
-      <w:r>
-        <w:rPr>
-          <w:sz w:val="20"/>
-          <w:szCs w:val="20"/>
-        </w:rPr>
-        <w:t>your design</w:t>
-      </w:r>
-    </w:p>
-    <w:p>
-      <w:pPr>
-        <w:spacing w:after="0" w:line="240" w:lineRule="auto"/>
-        <w:ind w:left="2160"/>
-        <w:rPr>
-          <w:sz w:val="20"/>
-          <w:szCs w:val="20"/>
-        </w:rPr>
-      </w:pPr>
-      <w:r>
-        <w:rPr>
-          <w:sz w:val="20"/>
-          <w:szCs w:val="20"/>
-        </w:rPr>
-        <w:t>• Conclusion and Next Steps (1-2 minutes):</w:t>
-      </w:r>
-    </w:p>
-    <w:p>
-      <w:pPr>
-        <w:spacing w:after="0" w:line="240" w:lineRule="auto"/>
-        <w:ind w:left="2880"/>
-        <w:rPr>
-          <w:sz w:val="20"/>
-          <w:szCs w:val="20"/>
-        </w:rPr>
-      </w:pPr>
-      <w:r>
-        <w:rPr>
-          <w:sz w:val="20"/>
-          <w:szCs w:val="20"/>
-        </w:rPr>
-        <w:t xml:space="preserve">o Briefly summarize the key takeaways from your design </w:t>
-      </w:r>
-      <w:r>
-        <w:rPr>
-          <w:sz w:val="20"/>
-          <w:szCs w:val="20"/>
-        </w:rPr>
-        <w:t>p</w:t>
-      </w:r>
-      <w:r>
-        <w:rPr>
-          <w:sz w:val="20"/>
-          <w:szCs w:val="20"/>
-        </w:rPr>
-        <w:t>rocess.</w:t>
+        <w:t>o Briefly summarize the key takeaways from your design process.</w:t>
       </w:r>
       <w:r>
         <w:rPr>
@@ -2049,21 +2014,7 @@
           <w:szCs w:val="20"/>
         </w:rPr>
         <w:br/>
-        <w:t>o Discuss how this project helped you acquire software design skills</w:t>
-      </w:r>
-      <w:r>
-        <w:rPr>
-          <w:sz w:val="20"/>
-          <w:szCs w:val="20"/>
-        </w:rPr>
-        <w:t xml:space="preserve"> </w:t>
-      </w:r>
-      <w:r>
-        <w:rPr>
-          <w:sz w:val="20"/>
-          <w:szCs w:val="20"/>
-        </w:rPr>
-        <w:t>and how it might benefit your career</w:t>
+        <w:t>o Discuss how this project helped you acquire software design skills and how it might benefit your career</w:t>
       </w:r>
     </w:p>
     <w:sectPr>
@@ -3228,6 +3179,7 @@
   <w:style w:type="character" w:default="1" w:styleId="DefaultParagraphFont">
     <w:name w:val="Default Paragraph Font"/>
     <w:uiPriority w:val="1"/>
+    <w:semiHidden/>
     <w:unhideWhenUsed/>
   </w:style>
   <w:style w:type="table" w:default="1" w:styleId="TableNormal">

</xml_diff>